<commit_message>
correcion ortagrafica manual navegacion
</commit_message>
<xml_diff>
--- a/manuales/manuales de usuario/e13-Manual_Usuario_Navegación.docx
+++ b/manuales/manuales de usuario/e13-Manual_Usuario_Navegación.docx
@@ -7,7 +7,15 @@
         <w:pStyle w:val="Ttulo1"/>
       </w:pPr>
       <w:r>
-        <w:t>Navagación</w:t>
+        <w:t>Nav</w:t>
+      </w:r>
+      <w:r>
+        <w:t>e</w:t>
+      </w:r>
+      <w:bookmarkStart w:id="0" w:name="_GoBack"/>
+      <w:bookmarkEnd w:id="0"/>
+      <w:r>
+        <w:t>gación</w:t>
       </w:r>
     </w:p>
     <w:p>
@@ -160,8 +168,6 @@
       <w:r>
         <w:t>Cerrar sesión: se sale de la aplicación y se redirige a la pantalla de login.</w:t>
       </w:r>
-      <w:bookmarkStart w:id="0" w:name="_GoBack"/>
-      <w:bookmarkEnd w:id="0"/>
     </w:p>
     <w:sectPr>
       <w:pgSz w:w="11906" w:h="16838"/>

</xml_diff>